<commit_message>
alteracao artefato 7 e 8
</commit_message>
<xml_diff>
--- a/Artefatos/7- Declaração do Problema.docx
+++ b/Artefatos/7- Declaração do Problema.docx
@@ -1,6 +1,6 @@
 
 <file path=word/document.xml><?xml version="1.0" encoding="utf-8"?>
-<w:document xmlns:wpc="http://schemas.microsoft.com/office/word/2010/wordprocessingCanvas" xmlns:cx="http://schemas.microsoft.com/office/drawing/2014/chartex" xmlns:cx1="http://schemas.microsoft.com/office/drawing/2015/9/8/chartex" xmlns:cx2="http://schemas.microsoft.com/office/drawing/2015/10/21/chartex" xmlns:mc="http://schemas.openxmlformats.org/markup-compatibility/2006" xmlns:o="urn:schemas-microsoft-com:office:office" xmlns:r="http://schemas.openxmlformats.org/officeDocument/2006/relationships" xmlns:m="http://schemas.openxmlformats.org/officeDocument/2006/math" xmlns:v="urn:schemas-microsoft-com:vml" xmlns:wp14="http://schemas.microsoft.com/office/word/2010/wordprocessingDrawing" xmlns:wp="http://schemas.openxmlformats.org/drawingml/2006/wordprocessingDrawing" xmlns:w10="urn:schemas-microsoft-com:office:word" xmlns:w="http://schemas.openxmlformats.org/wordprocessingml/2006/main" xmlns:w14="http://schemas.microsoft.com/office/word/2010/wordml" xmlns:w15="http://schemas.microsoft.com/office/word/2012/wordml" xmlns:w16se="http://schemas.microsoft.com/office/word/2015/wordml/symex" xmlns:wpg="http://schemas.microsoft.com/office/word/2010/wordprocessingGroup" xmlns:wpi="http://schemas.microsoft.com/office/word/2010/wordprocessingInk" xmlns:wne="http://schemas.microsoft.com/office/word/2006/wordml" xmlns:wps="http://schemas.microsoft.com/office/word/2010/wordprocessingShape" mc:Ignorable="w14 w15 w16se wp14">
+<w:document xmlns:wpc="http://schemas.microsoft.com/office/word/2010/wordprocessingCanvas" xmlns:mc="http://schemas.openxmlformats.org/markup-compatibility/2006" xmlns:o="urn:schemas-microsoft-com:office:office" xmlns:r="http://schemas.openxmlformats.org/officeDocument/2006/relationships" xmlns:m="http://schemas.openxmlformats.org/officeDocument/2006/math" xmlns:v="urn:schemas-microsoft-com:vml" xmlns:wp14="http://schemas.microsoft.com/office/word/2010/wordprocessingDrawing" xmlns:wp="http://schemas.openxmlformats.org/drawingml/2006/wordprocessingDrawing" xmlns:w10="urn:schemas-microsoft-com:office:word" xmlns:w="http://schemas.openxmlformats.org/wordprocessingml/2006/main" xmlns:w14="http://schemas.microsoft.com/office/word/2010/wordml" xmlns:w15="http://schemas.microsoft.com/office/word/2012/wordml" xmlns:wpg="http://schemas.microsoft.com/office/word/2010/wordprocessingGroup" xmlns:wpi="http://schemas.microsoft.com/office/word/2010/wordprocessingInk" xmlns:wne="http://schemas.microsoft.com/office/word/2006/wordml" xmlns:wps="http://schemas.microsoft.com/office/word/2010/wordprocessingShape" mc:Ignorable="w14 w15 wp14">
   <w:body>
     <w:p>
       <w:pPr>
@@ -31,13 +31,15 @@
           <w:szCs w:val="24"/>
         </w:rPr>
       </w:pPr>
-      <w:bookmarkStart w:id="0" w:name="_GoBack"/>
-      <w:bookmarkEnd w:id="0"/>
     </w:p>
     <w:p>
       <w:pPr>
-        <w:rPr>
-          <w:rFonts w:ascii="Arial" w:hAnsi="Arial"/>
+        <w:autoSpaceDE w:val="0"/>
+        <w:autoSpaceDN w:val="0"/>
+        <w:adjustRightInd w:val="0"/>
+        <w:spacing w:line="252" w:lineRule="auto"/>
+        <w:rPr>
+          <w:rFonts w:ascii="Arial" w:hAnsi="Arial" w:cs="Arial"/>
         </w:rPr>
       </w:pPr>
       <w:r>
@@ -51,48 +53,20 @@
           <w:rFonts w:ascii="Arial" w:eastAsia="Arial" w:hAnsi="Arial" w:cs="Arial"/>
           <w:color w:val="000000"/>
         </w:rPr>
-        <w:t xml:space="preserve">afeta a funilaria e seus clientes </w:t>
+        <w:t xml:space="preserve">afeta </w:t>
       </w:r>
       <w:r>
         <w:rPr>
-          <w:rFonts w:ascii="Arial" w:eastAsia="Arial" w:hAnsi="Arial" w:cs="Arial"/>
+          <w:rFonts w:ascii="Arial" w:hAnsi="Arial" w:cs="Arial"/>
           <w:color w:val="000000"/>
         </w:rPr>
-        <w:t xml:space="preserve">devido </w:t>
-      </w:r>
-      <w:proofErr w:type="spellStart"/>
-      <w:r>
-        <w:rPr>
-          <w:rFonts w:ascii="Arial" w:eastAsia="Arial" w:hAnsi="Arial" w:cs="Arial"/>
-          <w:color w:val="000000"/>
-        </w:rPr>
-        <w:t>a</w:t>
-      </w:r>
-      <w:proofErr w:type="spellEnd"/>
-      <w:r>
-        <w:rPr>
-          <w:rFonts w:ascii="Arial" w:eastAsia="Arial" w:hAnsi="Arial" w:cs="Arial"/>
-          <w:color w:val="000000"/>
-        </w:rPr>
-        <w:t xml:space="preserve"> demora e falta de organização no atendimento, </w:t>
+        <w:t xml:space="preserve">a funilaria e seus clientes </w:t>
       </w:r>
       <w:r>
         <w:rPr>
-          <w:rFonts w:ascii="Arial" w:eastAsia="Arial" w:hAnsi="Arial" w:cs="Arial"/>
-        </w:rPr>
-        <w:t xml:space="preserve">a produtividade e a satisfação do cliente. Causando uma </w:t>
-      </w:r>
-      <w:r>
-        <w:rPr>
-          <w:rFonts w:ascii="Arial" w:eastAsia="Arial" w:hAnsi="Arial" w:cs="Arial"/>
-        </w:rPr>
-        <w:t xml:space="preserve">possível perda de clientes e </w:t>
-      </w:r>
-      <w:r>
-        <w:rPr>
-          <w:rFonts w:ascii="Arial" w:eastAsia="Arial" w:hAnsi="Arial" w:cs="Arial"/>
-        </w:rPr>
-        <w:t>redução nos lucros.</w:t>
+          <w:rFonts w:ascii="Arial" w:hAnsi="Arial" w:cs="Arial"/>
+        </w:rPr>
+        <w:t>devido à falta de um software ou website que mostre o status do andamento do serviço ao cliente, de um meio para comunicação entre o proprietário e o cliente, registro dos dados pessoais dos clientes e registro de fluxo de venda.</w:t>
       </w:r>
     </w:p>
     <w:p>
@@ -102,6 +76,8 @@
           <w:b/>
         </w:rPr>
       </w:pPr>
+      <w:bookmarkStart w:id="0" w:name="_GoBack"/>
+      <w:bookmarkEnd w:id="0"/>
     </w:p>
     <w:p>
       <w:r>
@@ -207,14 +183,7 @@
           <w:rFonts w:ascii="Arial" w:eastAsia="Arial" w:hAnsi="Arial" w:cs="Arial"/>
           <w:color w:val="000000"/>
         </w:rPr>
-        <w:t xml:space="preserve">Agilizar e melhorar o atendimento, assim </w:t>
-      </w:r>
-      <w:r>
-        <w:rPr>
-          <w:rFonts w:ascii="Arial" w:eastAsia="Arial" w:hAnsi="Arial" w:cs="Arial"/>
-          <w:color w:val="000000"/>
-        </w:rPr>
-        <w:t>aumentando a produtividade e atraindo novos clientes.</w:t>
+        <w:t>Agilizar e melhorar o atendimento, assim aumentando a produtividade e atraindo novos clientes.</w:t>
       </w:r>
     </w:p>
     <w:p>
@@ -282,8 +251,8 @@
 </file>
 
 <file path=word/numbering.xml><?xml version="1.0" encoding="utf-8"?>
-<w:numbering xmlns:wpc="http://schemas.microsoft.com/office/word/2010/wordprocessingCanvas" xmlns:cx="http://schemas.microsoft.com/office/drawing/2014/chartex" xmlns:cx1="http://schemas.microsoft.com/office/drawing/2015/9/8/chartex" xmlns:cx2="http://schemas.microsoft.com/office/drawing/2015/10/21/chartex" xmlns:mc="http://schemas.openxmlformats.org/markup-compatibility/2006" xmlns:o="urn:schemas-microsoft-com:office:office" xmlns:r="http://schemas.openxmlformats.org/officeDocument/2006/relationships" xmlns:m="http://schemas.openxmlformats.org/officeDocument/2006/math" xmlns:v="urn:schemas-microsoft-com:vml" xmlns:wp14="http://schemas.microsoft.com/office/word/2010/wordprocessingDrawing" xmlns:wp="http://schemas.openxmlformats.org/drawingml/2006/wordprocessingDrawing" xmlns:w10="urn:schemas-microsoft-com:office:word" xmlns:w="http://schemas.openxmlformats.org/wordprocessingml/2006/main" xmlns:w14="http://schemas.microsoft.com/office/word/2010/wordml" xmlns:w15="http://schemas.microsoft.com/office/word/2012/wordml" xmlns:w16se="http://schemas.microsoft.com/office/word/2015/wordml/symex" xmlns:wpg="http://schemas.microsoft.com/office/word/2010/wordprocessingGroup" xmlns:wpi="http://schemas.microsoft.com/office/word/2010/wordprocessingInk" xmlns:wne="http://schemas.microsoft.com/office/word/2006/wordml" xmlns:wps="http://schemas.microsoft.com/office/word/2010/wordprocessingShape" mc:Ignorable="w14 w15 w16se wp14">
-  <w:abstractNum w:abstractNumId="0" w15:restartNumberingAfterBreak="0">
+<w:numbering xmlns:wpc="http://schemas.microsoft.com/office/word/2010/wordprocessingCanvas" xmlns:mc="http://schemas.openxmlformats.org/markup-compatibility/2006" xmlns:o="urn:schemas-microsoft-com:office:office" xmlns:r="http://schemas.openxmlformats.org/officeDocument/2006/relationships" xmlns:m="http://schemas.openxmlformats.org/officeDocument/2006/math" xmlns:v="urn:schemas-microsoft-com:vml" xmlns:wp14="http://schemas.microsoft.com/office/word/2010/wordprocessingDrawing" xmlns:wp="http://schemas.openxmlformats.org/drawingml/2006/wordprocessingDrawing" xmlns:w10="urn:schemas-microsoft-com:office:word" xmlns:w="http://schemas.openxmlformats.org/wordprocessingml/2006/main" xmlns:w14="http://schemas.microsoft.com/office/word/2010/wordml" xmlns:w15="http://schemas.microsoft.com/office/word/2012/wordml" xmlns:wpg="http://schemas.microsoft.com/office/word/2010/wordprocessingGroup" xmlns:wpi="http://schemas.microsoft.com/office/word/2010/wordprocessingInk" xmlns:wne="http://schemas.microsoft.com/office/word/2006/wordml" xmlns:wps="http://schemas.microsoft.com/office/word/2010/wordprocessingShape" mc:Ignorable="w14 w15 wp14">
+  <w:abstractNum w:abstractNumId="0">
     <w:nsid w:val="48117644"/>
     <w:multiLevelType w:val="multilevel"/>
     <w:tmpl w:val="E3328DB6"/>
@@ -378,7 +347,7 @@
       </w:pPr>
     </w:lvl>
   </w:abstractNum>
-  <w:abstractNum w:abstractNumId="1" w15:restartNumberingAfterBreak="0">
+  <w:abstractNum w:abstractNumId="1">
     <w:nsid w:val="5ABB13FC"/>
     <w:multiLevelType w:val="multilevel"/>
     <w:tmpl w:val="BE4CEE6E"/>
@@ -502,7 +471,7 @@
 </file>
 
 <file path=word/styles.xml><?xml version="1.0" encoding="utf-8"?>
-<w:styles xmlns:mc="http://schemas.openxmlformats.org/markup-compatibility/2006" xmlns:r="http://schemas.openxmlformats.org/officeDocument/2006/relationships" xmlns:w="http://schemas.openxmlformats.org/wordprocessingml/2006/main" xmlns:w14="http://schemas.microsoft.com/office/word/2010/wordml" xmlns:w15="http://schemas.microsoft.com/office/word/2012/wordml" xmlns:w16se="http://schemas.microsoft.com/office/word/2015/wordml/symex" mc:Ignorable="w14 w15 w16se">
+<w:styles xmlns:mc="http://schemas.openxmlformats.org/markup-compatibility/2006" xmlns:r="http://schemas.openxmlformats.org/officeDocument/2006/relationships" xmlns:w="http://schemas.openxmlformats.org/wordprocessingml/2006/main" xmlns:w14="http://schemas.microsoft.com/office/word/2010/wordml" xmlns:w15="http://schemas.microsoft.com/office/word/2012/wordml" mc:Ignorable="w14 w15">
   <w:docDefaults>
     <w:rPrDefault>
       <w:rPr>
@@ -513,7 +482,7 @@
     </w:rPrDefault>
     <w:pPrDefault/>
   </w:docDefaults>
-  <w:latentStyles w:defLockedState="0" w:defUIPriority="99" w:defSemiHidden="0" w:defUnhideWhenUsed="0" w:defQFormat="0" w:count="373">
+  <w:latentStyles w:defLockedState="0" w:defUIPriority="99" w:defSemiHidden="0" w:defUnhideWhenUsed="0" w:defQFormat="0" w:count="371">
     <w:lsdException w:name="Normal" w:uiPriority="0" w:qFormat="1"/>
     <w:lsdException w:name="heading 1" w:uiPriority="9" w:qFormat="1"/>
     <w:lsdException w:name="heading 2" w:semiHidden="1" w:uiPriority="9" w:unhideWhenUsed="1" w:qFormat="1"/>
@@ -885,8 +854,6 @@
     <w:lsdException w:name="List Table 5 Dark Accent 6" w:uiPriority="50"/>
     <w:lsdException w:name="List Table 6 Colorful Accent 6" w:uiPriority="51"/>
     <w:lsdException w:name="List Table 7 Colorful Accent 6" w:uiPriority="52"/>
-    <w:lsdException w:name="Mention" w:semiHidden="1" w:unhideWhenUsed="1"/>
-    <w:lsdException w:name="Smart Hyperlink" w:semiHidden="1" w:unhideWhenUsed="1"/>
   </w:latentStyles>
   <w:style w:type="paragraph" w:default="1" w:styleId="Normal">
     <w:name w:val="Normal"/>

</xml_diff>